<commit_message>
docs: correção da data de entrega dos relatórios da prática 1.
</commit_message>
<xml_diff>
--- a/Prática 1/Prática 01 - Árvore Binária de Pesquisa.docx
+++ b/Prática 1/Prática 01 - Árvore Binária de Pesquisa.docx
@@ -96,7 +96,7 @@
           <w:szCs w:val="24"/>
           <w:rtl w:val="0"/>
         </w:rPr>
-        <w:t xml:space="preserve"> 23/03/2019</w:t>
+        <w:t xml:space="preserve"> 22/03/2019</w:t>
       </w:r>
     </w:p>
     <w:p>
@@ -145,12 +145,12 @@
             <wp:extent cx="5402580" cy="3340100"/>
             <wp:effectExtent b="0" l="0" r="0" t="0"/>
             <wp:wrapSquare wrapText="bothSides" distB="114300" distT="114300" distL="114300" distR="114300"/>
-            <wp:docPr descr="Gráfico" id="2" name="image3.png"/>
+            <wp:docPr descr="Gráfico" id="2" name="image2.png"/>
             <a:graphic>
               <a:graphicData uri="http://schemas.openxmlformats.org/drawingml/2006/picture">
                 <pic:pic>
                   <pic:nvPicPr>
-                    <pic:cNvPr descr="Gráfico" id="0" name="image3.png"/>
+                    <pic:cNvPr descr="Gráfico" id="0" name="image2.png"/>
                     <pic:cNvPicPr preferRelativeResize="0"/>
                   </pic:nvPicPr>
                   <pic:blipFill>
@@ -353,12 +353,12 @@
             <wp:extent cx="5402580" cy="3340100"/>
             <wp:effectExtent b="0" l="0" r="0" t="0"/>
             <wp:wrapSquare wrapText="bothSides" distB="114300" distT="114300" distL="114300" distR="114300"/>
-            <wp:docPr descr="Gráfico" id="3" name="image1.png"/>
+            <wp:docPr descr="Gráfico" id="3" name="image3.png"/>
             <a:graphic>
               <a:graphicData uri="http://schemas.openxmlformats.org/drawingml/2006/picture">
                 <pic:pic>
                   <pic:nvPicPr>
-                    <pic:cNvPr descr="Gráfico" id="0" name="image1.png"/>
+                    <pic:cNvPr descr="Gráfico" id="0" name="image3.png"/>
                     <pic:cNvPicPr preferRelativeResize="0"/>
                   </pic:nvPicPr>
                   <pic:blipFill>
@@ -580,12 +580,12 @@
             <wp:extent cx="5402580" cy="2933700"/>
             <wp:effectExtent b="0" l="0" r="0" t="0"/>
             <wp:wrapSquare wrapText="bothSides" distB="114300" distT="114300" distL="114300" distR="114300"/>
-            <wp:docPr descr="Gráfico" id="1" name="image2.png"/>
+            <wp:docPr descr="Gráfico" id="1" name="image1.png"/>
             <a:graphic>
               <a:graphicData uri="http://schemas.openxmlformats.org/drawingml/2006/picture">
                 <pic:pic>
                   <pic:nvPicPr>
-                    <pic:cNvPr descr="Gráfico" id="0" name="image2.png"/>
+                    <pic:cNvPr descr="Gráfico" id="0" name="image1.png"/>
                     <pic:cNvPicPr preferRelativeResize="0"/>
                   </pic:nvPicPr>
                   <pic:blipFill>

</xml_diff>